<commit_message>
Getting ready for the pre-release
</commit_message>
<xml_diff>
--- a/Editise/Docs/Index.docx
+++ b/Editise/Docs/Index.docx
@@ -6,9 +6,11 @@
       <w:pPr>
         <w:pStyle w:val="Heading1"/>
       </w:pPr>
+      <w:proofErr w:type="spellStart"/>
       <w:r>
         <w:t>PageTitle</w:t>
       </w:r>
+      <w:proofErr w:type="spellEnd"/>
     </w:p>
     <w:p>
       <w:r>
@@ -32,13 +34,9 @@
     <w:p>
       <w:r>
         <w:rPr>
-          <w:rFonts w:ascii="Open Sans" w:hAnsi="Open Sans" w:cs="Open Sans"/>
-          <w:color w:val="000000"/>
-          <w:sz w:val="21"/>
-          <w:szCs w:val="21"/>
-          <w:shd w:val="clear" w:color="auto" w:fill="FFFFFF"/>
-        </w:rPr>
-        <w:t>Lorem ipsum dolor sit amet, consectetur adipiscing elit. Suspendisse venenatis pellentesque mattis. Duis elit quam, pharetra eu nibh luctus, rhoncus tempus ipsum. Donec lorem felis, euismod et augue in, euismod mollis diam. Fusce posuere laoreet suscipit. Nulla interdum sed ipsum non imperdiet. Suspendisse sagittis ipsum id arcu aliquam cursus. Cras eleifend, nulla in malesuada pretium, lectus massa auctor dolor, ut faucibus urna nisl non sapien. Sed ac volutpat neque, eu porta augue. Aliquam dignissim est magna, ut tempus orci scelerisque in.</w:t>
+          <w:shd w:val="clear" w:color="auto" w:fill="FFFFFF"/>
+        </w:rPr>
+        <w:t>Home Page</w:t>
       </w:r>
     </w:p>
     <w:p>
@@ -52,15 +50,102 @@
     <w:p>
       <w:r>
         <w:rPr>
-          <w:rFonts w:ascii="Open Sans" w:hAnsi="Open Sans" w:cs="Open Sans"/>
-          <w:color w:val="000000"/>
-          <w:sz w:val="21"/>
-          <w:szCs w:val="21"/>
-          <w:shd w:val="clear" w:color="auto" w:fill="FFFFFF"/>
-        </w:rPr>
-        <w:t>Mauris id laoreet magna. Aenean bibendum, nulla in tristique tristique, ligula dolor pretium purus, quis placerat lorem lacus ut orci. Sed fringilla felis a est varius accumsan. Maecenas nec lectus id nisl vestibulum pharetra sed eu odio. Donec cursus pretium nisl id sollicitudin. Mauris euismod sed ligula et faucibus. Praesent tincidunt odio sodales sapien mattis, non cursus justo lobortis. Maecenas scelerisque viverra congue. Sed accumsan eros in metus lobortis dictum ac ac turpis. Nunc tempor ut sem et fringilla. Interdum et malesuada fames ac ante ipsum primis in faucibus. In sit amet dignissim neque.</w:t>
+          <w:shd w:val="clear" w:color="auto" w:fill="FFFFFF"/>
+        </w:rPr>
+        <w:t xml:space="preserve">The home page text will go here. </w:t>
+      </w:r>
+      <w:r>
+        <w:rPr>
+          <w:shd w:val="clear" w:color="auto" w:fill="FFFFFF"/>
+        </w:rPr>
+        <w:t>The home page text will go here. The home page text will go here.</w:t>
+      </w:r>
+      <w:r>
+        <w:rPr>
+          <w:shd w:val="clear" w:color="auto" w:fill="FFFFFF"/>
+        </w:rPr>
+        <w:t xml:space="preserve"> </w:t>
+      </w:r>
+      <w:r>
+        <w:rPr>
+          <w:shd w:val="clear" w:color="auto" w:fill="FFFFFF"/>
+        </w:rPr>
+        <w:t>The home page text will go here.</w:t>
+      </w:r>
+      <w:r>
+        <w:rPr>
+          <w:shd w:val="clear" w:color="auto" w:fill="FFFFFF"/>
+        </w:rPr>
+        <w:t xml:space="preserve"> </w:t>
+      </w:r>
+      <w:r>
+        <w:rPr>
+          <w:shd w:val="clear" w:color="auto" w:fill="FFFFFF"/>
+        </w:rPr>
+        <w:t>The home page text will go here.</w:t>
+      </w:r>
+      <w:r>
+        <w:rPr>
+          <w:shd w:val="clear" w:color="auto" w:fill="FFFFFF"/>
+        </w:rPr>
+        <w:t xml:space="preserve"> </w:t>
+      </w:r>
+      <w:r>
+        <w:rPr>
+          <w:shd w:val="clear" w:color="auto" w:fill="FFFFFF"/>
+        </w:rPr>
+        <w:t>The home page text will go here.</w:t>
+      </w:r>
+      <w:r>
+        <w:rPr>
+          <w:shd w:val="clear" w:color="auto" w:fill="FFFFFF"/>
+        </w:rPr>
+        <w:t xml:space="preserve"> </w:t>
+      </w:r>
+      <w:r>
+        <w:rPr>
+          <w:shd w:val="clear" w:color="auto" w:fill="FFFFFF"/>
+        </w:rPr>
+        <w:t>The home page text will go here.</w:t>
+      </w:r>
+      <w:r>
+        <w:rPr>
+          <w:shd w:val="clear" w:color="auto" w:fill="FFFFFF"/>
+        </w:rPr>
+        <w:t xml:space="preserve"> </w:t>
+      </w:r>
+      <w:r>
+        <w:rPr>
+          <w:shd w:val="clear" w:color="auto" w:fill="FFFFFF"/>
+        </w:rPr>
+        <w:t>The home page text will go here.</w:t>
+      </w:r>
+      <w:r>
+        <w:rPr>
+          <w:shd w:val="clear" w:color="auto" w:fill="FFFFFF"/>
+        </w:rPr>
+        <w:t xml:space="preserve"> </w:t>
+      </w:r>
+      <w:r>
+        <w:rPr>
+          <w:shd w:val="clear" w:color="auto" w:fill="FFFFFF"/>
+        </w:rPr>
+        <w:t>The home page text will go here.</w:t>
+      </w:r>
+      <w:r>
+        <w:rPr>
+          <w:shd w:val="clear" w:color="auto" w:fill="FFFFFF"/>
+        </w:rPr>
+        <w:t xml:space="preserve"> </w:t>
+      </w:r>
+      <w:r>
+        <w:rPr>
+          <w:shd w:val="clear" w:color="auto" w:fill="FFFFFF"/>
+        </w:rPr>
+        <w:t>The home page text will go here.</w:t>
       </w:r>
     </w:p>
+    <w:p/>
     <w:sectPr>
       <w:pgSz w:w="11906" w:h="16838"/>
       <w:pgMar w:top="1440" w:right="1440" w:bottom="1440" w:left="1440" w:header="708" w:footer="708" w:gutter="0"/>

</xml_diff>